<commit_message>
[LAB] AVR toolchain tested
</commit_message>
<xml_diff>
--- a/Labs/02-leds/Lab 2.docx
+++ b/Labs/02-leds/Lab 2.docx
@@ -10,6 +10,8 @@
           <w:lang w:val="en-US"/>
         </w:rPr>
       </w:pPr>
+      <w:bookmarkStart w:id="0" w:name="_GoBack"/>
+      <w:bookmarkEnd w:id="0"/>
       <w:r>
         <w:rPr>
           <w:b/>
@@ -14950,6 +14952,7 @@
           <w:highlight w:val="white"/>
           <w:lang w:val="en-US"/>
         </w:rPr>
+        <w:lastRenderedPageBreak/>
         <w:tab/>
       </w:r>
       <w:r>
@@ -15121,7 +15124,6 @@
           <w:highlight w:val="white"/>
           <w:lang w:val="en-US"/>
         </w:rPr>
-        <w:lastRenderedPageBreak/>
         <w:t xml:space="preserve">    </w:t>
       </w:r>
       <w:r>
@@ -16983,7 +16985,7 @@
           <w:sz w:val="19"/>
           <w:szCs w:val="19"/>
           <w:highlight w:val="white"/>
-          <w:lang w:val="es-ES"/>
+          <w:lang w:val="en-US"/>
         </w:rPr>
       </w:pPr>
       <w:r>
@@ -17016,7 +17018,7 @@
           <w:sz w:val="19"/>
           <w:szCs w:val="19"/>
           <w:highlight w:val="white"/>
-          <w:lang w:val="es-ES"/>
+          <w:lang w:val="en-US"/>
         </w:rPr>
         <w:t>}</w:t>
       </w:r>
@@ -17034,17 +17036,17 @@
           <w:sz w:val="19"/>
           <w:szCs w:val="19"/>
           <w:highlight w:val="white"/>
-          <w:lang w:val="es-ES"/>
-        </w:rPr>
-      </w:pPr>
-      <w:r>
-        <w:rPr>
-          <w:rFonts w:ascii="Consolas" w:hAnsi="Consolas" w:cs="Consolas"/>
-          <w:color w:val="A31515"/>
-          <w:sz w:val="19"/>
-          <w:szCs w:val="19"/>
-          <w:highlight w:val="white"/>
-          <w:lang w:val="es-ES"/>
+          <w:lang w:val="en-US"/>
+        </w:rPr>
+      </w:pPr>
+      <w:r>
+        <w:rPr>
+          <w:rFonts w:ascii="Consolas" w:hAnsi="Consolas" w:cs="Consolas"/>
+          <w:color w:val="A31515"/>
+          <w:sz w:val="19"/>
+          <w:szCs w:val="19"/>
+          <w:highlight w:val="white"/>
+          <w:lang w:val="en-US"/>
         </w:rPr>
         <w:tab/>
       </w:r>
@@ -17055,7 +17057,7 @@
           <w:sz w:val="19"/>
           <w:szCs w:val="19"/>
           <w:highlight w:val="white"/>
-          <w:lang w:val="es-ES"/>
+          <w:lang w:val="en-US"/>
         </w:rPr>
         <w:tab/>
       </w:r>
@@ -17073,17 +17075,17 @@
           <w:sz w:val="19"/>
           <w:szCs w:val="19"/>
           <w:highlight w:val="white"/>
-          <w:lang w:val="es-ES"/>
-        </w:rPr>
-      </w:pPr>
-      <w:r>
-        <w:rPr>
-          <w:rFonts w:ascii="Consolas" w:hAnsi="Consolas" w:cs="Consolas"/>
-          <w:color w:val="A31515"/>
-          <w:sz w:val="19"/>
-          <w:szCs w:val="19"/>
-          <w:highlight w:val="white"/>
-          <w:lang w:val="es-ES"/>
+          <w:lang w:val="en-US"/>
+        </w:rPr>
+      </w:pPr>
+      <w:r>
+        <w:rPr>
+          <w:rFonts w:ascii="Consolas" w:hAnsi="Consolas" w:cs="Consolas"/>
+          <w:color w:val="A31515"/>
+          <w:sz w:val="19"/>
+          <w:szCs w:val="19"/>
+          <w:highlight w:val="white"/>
+          <w:lang w:val="en-US"/>
         </w:rPr>
         <w:tab/>
       </w:r>
@@ -17094,7 +17096,7 @@
           <w:sz w:val="19"/>
           <w:szCs w:val="19"/>
           <w:highlight w:val="white"/>
-          <w:lang w:val="es-ES"/>
+          <w:lang w:val="en-US"/>
         </w:rPr>
         <w:tab/>
       </w:r>
@@ -17112,17 +17114,17 @@
           <w:sz w:val="19"/>
           <w:szCs w:val="19"/>
           <w:highlight w:val="white"/>
-          <w:lang w:val="es-ES"/>
-        </w:rPr>
-      </w:pPr>
-      <w:r>
-        <w:rPr>
-          <w:rFonts w:ascii="Consolas" w:hAnsi="Consolas" w:cs="Consolas"/>
-          <w:color w:val="A31515"/>
-          <w:sz w:val="19"/>
-          <w:szCs w:val="19"/>
-          <w:highlight w:val="white"/>
-          <w:lang w:val="es-ES"/>
+          <w:lang w:val="en-US"/>
+        </w:rPr>
+      </w:pPr>
+      <w:r>
+        <w:rPr>
+          <w:rFonts w:ascii="Consolas" w:hAnsi="Consolas" w:cs="Consolas"/>
+          <w:color w:val="A31515"/>
+          <w:sz w:val="19"/>
+          <w:szCs w:val="19"/>
+          <w:highlight w:val="white"/>
+          <w:lang w:val="en-US"/>
         </w:rPr>
         <w:tab/>
       </w:r>
@@ -17133,13 +17135,11 @@
           <w:sz w:val="19"/>
           <w:szCs w:val="19"/>
           <w:highlight w:val="white"/>
-          <w:lang w:val="es-ES"/>
+          <w:lang w:val="en-US"/>
         </w:rPr>
         <w:tab/>
         <w:t xml:space="preserve">   </w:t>
       </w:r>
-      <w:proofErr w:type="spellStart"/>
-      <w:proofErr w:type="gramStart"/>
       <w:r>
         <w:rPr>
           <w:rFonts w:ascii="Consolas" w:hAnsi="Consolas" w:cs="Consolas"/>
@@ -17147,23 +17147,21 @@
           <w:sz w:val="19"/>
           <w:szCs w:val="19"/>
           <w:highlight w:val="white"/>
-          <w:lang w:val="es-ES"/>
+          <w:lang w:val="en-US"/>
         </w:rPr>
         <w:t>if</w:t>
       </w:r>
-      <w:proofErr w:type="spellEnd"/>
-      <w:r>
-        <w:rPr>
-          <w:rFonts w:ascii="Consolas" w:hAnsi="Consolas" w:cs="Consolas"/>
-          <w:color w:val="000000"/>
-          <w:sz w:val="19"/>
-          <w:szCs w:val="19"/>
-          <w:highlight w:val="white"/>
-          <w:lang w:val="es-ES"/>
+      <w:r>
+        <w:rPr>
+          <w:rFonts w:ascii="Consolas" w:hAnsi="Consolas" w:cs="Consolas"/>
+          <w:color w:val="000000"/>
+          <w:sz w:val="19"/>
+          <w:szCs w:val="19"/>
+          <w:highlight w:val="white"/>
+          <w:lang w:val="en-US"/>
         </w:rPr>
         <w:t>(</w:t>
       </w:r>
-      <w:proofErr w:type="gramEnd"/>
       <w:r>
         <w:rPr>
           <w:rFonts w:ascii="Consolas" w:hAnsi="Consolas" w:cs="Consolas"/>
@@ -17171,7 +17169,7 @@
           <w:sz w:val="19"/>
           <w:szCs w:val="19"/>
           <w:highlight w:val="white"/>
-          <w:lang w:val="es-ES"/>
+          <w:lang w:val="en-US"/>
         </w:rPr>
         <w:t>r</w:t>
       </w:r>
@@ -17182,7 +17180,7 @@
           <w:sz w:val="19"/>
           <w:szCs w:val="19"/>
           <w:highlight w:val="white"/>
-          <w:lang w:val="es-ES"/>
+          <w:lang w:val="en-US"/>
         </w:rPr>
         <w:t xml:space="preserve"> </w:t>
       </w:r>
@@ -17193,7 +17191,7 @@
           <w:sz w:val="19"/>
           <w:szCs w:val="19"/>
           <w:highlight w:val="white"/>
-          <w:lang w:val="es-ES"/>
+          <w:lang w:val="en-US"/>
         </w:rPr>
         <w:t>==</w:t>
       </w:r>
@@ -17204,7 +17202,7 @@
           <w:sz w:val="19"/>
           <w:szCs w:val="19"/>
           <w:highlight w:val="white"/>
-          <w:lang w:val="es-ES"/>
+          <w:lang w:val="en-US"/>
         </w:rPr>
         <w:t xml:space="preserve"> </w:t>
       </w:r>
@@ -17215,7 +17213,7 @@
           <w:sz w:val="19"/>
           <w:szCs w:val="19"/>
           <w:highlight w:val="white"/>
-          <w:lang w:val="es-ES"/>
+          <w:lang w:val="en-US"/>
         </w:rPr>
         <w:t>0){</w:t>
       </w:r>
@@ -17233,17 +17231,17 @@
           <w:sz w:val="19"/>
           <w:szCs w:val="19"/>
           <w:highlight w:val="white"/>
-          <w:lang w:val="es-ES"/>
-        </w:rPr>
-      </w:pPr>
-      <w:r>
-        <w:rPr>
-          <w:rFonts w:ascii="Consolas" w:hAnsi="Consolas" w:cs="Consolas"/>
-          <w:color w:val="A31515"/>
-          <w:sz w:val="19"/>
-          <w:szCs w:val="19"/>
-          <w:highlight w:val="white"/>
-          <w:lang w:val="es-ES"/>
+          <w:lang w:val="en-US"/>
+        </w:rPr>
+      </w:pPr>
+      <w:r>
+        <w:rPr>
+          <w:rFonts w:ascii="Consolas" w:hAnsi="Consolas" w:cs="Consolas"/>
+          <w:color w:val="A31515"/>
+          <w:sz w:val="19"/>
+          <w:szCs w:val="19"/>
+          <w:highlight w:val="white"/>
+          <w:lang w:val="en-US"/>
         </w:rPr>
         <w:tab/>
       </w:r>
@@ -17254,7 +17252,7 @@
           <w:sz w:val="19"/>
           <w:szCs w:val="19"/>
           <w:highlight w:val="white"/>
-          <w:lang w:val="es-ES"/>
+          <w:lang w:val="en-US"/>
         </w:rPr>
         <w:tab/>
       </w:r>
@@ -17265,7 +17263,7 @@
           <w:sz w:val="19"/>
           <w:szCs w:val="19"/>
           <w:highlight w:val="white"/>
-          <w:lang w:val="es-ES"/>
+          <w:lang w:val="en-US"/>
         </w:rPr>
         <w:tab/>
       </w:r>
@@ -17283,17 +17281,17 @@
           <w:sz w:val="19"/>
           <w:szCs w:val="19"/>
           <w:highlight w:val="white"/>
-          <w:lang w:val="es-ES"/>
-        </w:rPr>
-      </w:pPr>
-      <w:r>
-        <w:rPr>
-          <w:rFonts w:ascii="Consolas" w:hAnsi="Consolas" w:cs="Consolas"/>
-          <w:color w:val="A31515"/>
-          <w:sz w:val="19"/>
-          <w:szCs w:val="19"/>
-          <w:highlight w:val="white"/>
-          <w:lang w:val="es-ES"/>
+          <w:lang w:val="en-US"/>
+        </w:rPr>
+      </w:pPr>
+      <w:r>
+        <w:rPr>
+          <w:rFonts w:ascii="Consolas" w:hAnsi="Consolas" w:cs="Consolas"/>
+          <w:color w:val="A31515"/>
+          <w:sz w:val="19"/>
+          <w:szCs w:val="19"/>
+          <w:highlight w:val="white"/>
+          <w:lang w:val="en-US"/>
         </w:rPr>
         <w:tab/>
       </w:r>
@@ -17304,7 +17302,7 @@
           <w:sz w:val="19"/>
           <w:szCs w:val="19"/>
           <w:highlight w:val="white"/>
-          <w:lang w:val="es-ES"/>
+          <w:lang w:val="en-US"/>
         </w:rPr>
         <w:tab/>
       </w:r>
@@ -17315,12 +17313,11 @@
           <w:sz w:val="19"/>
           <w:szCs w:val="19"/>
           <w:highlight w:val="white"/>
-          <w:lang w:val="es-ES"/>
+          <w:lang w:val="en-US"/>
         </w:rPr>
         <w:tab/>
         <w:t xml:space="preserve">   </w:t>
       </w:r>
-      <w:proofErr w:type="gramStart"/>
       <w:r>
         <w:rPr>
           <w:rFonts w:ascii="Consolas" w:hAnsi="Consolas" w:cs="Consolas"/>
@@ -17328,19 +17325,18 @@
           <w:sz w:val="19"/>
           <w:szCs w:val="19"/>
           <w:highlight w:val="white"/>
-          <w:lang w:val="es-ES"/>
+          <w:lang w:val="en-US"/>
         </w:rPr>
         <w:t>i</w:t>
       </w:r>
-      <w:proofErr w:type="gramEnd"/>
-      <w:r>
-        <w:rPr>
-          <w:rFonts w:ascii="Consolas" w:hAnsi="Consolas" w:cs="Consolas"/>
-          <w:color w:val="000000"/>
-          <w:sz w:val="19"/>
-          <w:szCs w:val="19"/>
-          <w:highlight w:val="white"/>
-          <w:lang w:val="es-ES"/>
+      <w:r>
+        <w:rPr>
+          <w:rFonts w:ascii="Consolas" w:hAnsi="Consolas" w:cs="Consolas"/>
+          <w:color w:val="000000"/>
+          <w:sz w:val="19"/>
+          <w:szCs w:val="19"/>
+          <w:highlight w:val="white"/>
+          <w:lang w:val="en-US"/>
         </w:rPr>
         <w:t>++;</w:t>
       </w:r>
@@ -17358,17 +17354,17 @@
           <w:sz w:val="19"/>
           <w:szCs w:val="19"/>
           <w:highlight w:val="white"/>
-          <w:lang w:val="es-ES"/>
-        </w:rPr>
-      </w:pPr>
-      <w:r>
-        <w:rPr>
-          <w:rFonts w:ascii="Consolas" w:hAnsi="Consolas" w:cs="Consolas"/>
-          <w:color w:val="A31515"/>
-          <w:sz w:val="19"/>
-          <w:szCs w:val="19"/>
-          <w:highlight w:val="white"/>
-          <w:lang w:val="es-ES"/>
+          <w:lang w:val="en-US"/>
+        </w:rPr>
+      </w:pPr>
+      <w:r>
+        <w:rPr>
+          <w:rFonts w:ascii="Consolas" w:hAnsi="Consolas" w:cs="Consolas"/>
+          <w:color w:val="A31515"/>
+          <w:sz w:val="19"/>
+          <w:szCs w:val="19"/>
+          <w:highlight w:val="white"/>
+          <w:lang w:val="en-US"/>
         </w:rPr>
         <w:tab/>
       </w:r>
@@ -17379,7 +17375,7 @@
           <w:sz w:val="19"/>
           <w:szCs w:val="19"/>
           <w:highlight w:val="white"/>
-          <w:lang w:val="es-ES"/>
+          <w:lang w:val="en-US"/>
         </w:rPr>
         <w:tab/>
       </w:r>
@@ -17390,7 +17386,7 @@
           <w:sz w:val="19"/>
           <w:szCs w:val="19"/>
           <w:highlight w:val="white"/>
-          <w:lang w:val="es-ES"/>
+          <w:lang w:val="en-US"/>
         </w:rPr>
         <w:tab/>
       </w:r>
@@ -17408,17 +17404,17 @@
           <w:sz w:val="19"/>
           <w:szCs w:val="19"/>
           <w:highlight w:val="white"/>
-          <w:lang w:val="es-ES"/>
-        </w:rPr>
-      </w:pPr>
-      <w:r>
-        <w:rPr>
-          <w:rFonts w:ascii="Consolas" w:hAnsi="Consolas" w:cs="Consolas"/>
-          <w:color w:val="A31515"/>
-          <w:sz w:val="19"/>
-          <w:szCs w:val="19"/>
-          <w:highlight w:val="white"/>
-          <w:lang w:val="es-ES"/>
+          <w:lang w:val="en-US"/>
+        </w:rPr>
+      </w:pPr>
+      <w:r>
+        <w:rPr>
+          <w:rFonts w:ascii="Consolas" w:hAnsi="Consolas" w:cs="Consolas"/>
+          <w:color w:val="A31515"/>
+          <w:sz w:val="19"/>
+          <w:szCs w:val="19"/>
+          <w:highlight w:val="white"/>
+          <w:lang w:val="en-US"/>
         </w:rPr>
         <w:tab/>
       </w:r>
@@ -17429,7 +17425,7 @@
           <w:sz w:val="19"/>
           <w:szCs w:val="19"/>
           <w:highlight w:val="white"/>
-          <w:lang w:val="es-ES"/>
+          <w:lang w:val="en-US"/>
         </w:rPr>
         <w:tab/>
         <w:t xml:space="preserve">   </w:t>
@@ -17441,12 +17437,10 @@
           <w:sz w:val="19"/>
           <w:szCs w:val="19"/>
           <w:highlight w:val="white"/>
-          <w:lang w:val="es-ES"/>
+          <w:lang w:val="en-US"/>
         </w:rPr>
         <w:t>}</w:t>
       </w:r>
-      <w:proofErr w:type="spellStart"/>
-      <w:proofErr w:type="gramStart"/>
       <w:r>
         <w:rPr>
           <w:rFonts w:ascii="Consolas" w:hAnsi="Consolas" w:cs="Consolas"/>
@@ -17454,20 +17448,18 @@
           <w:sz w:val="19"/>
           <w:szCs w:val="19"/>
           <w:highlight w:val="white"/>
-          <w:lang w:val="es-ES"/>
+          <w:lang w:val="en-US"/>
         </w:rPr>
         <w:t>else</w:t>
       </w:r>
-      <w:proofErr w:type="spellEnd"/>
-      <w:proofErr w:type="gramEnd"/>
-      <w:r>
-        <w:rPr>
-          <w:rFonts w:ascii="Consolas" w:hAnsi="Consolas" w:cs="Consolas"/>
-          <w:color w:val="000000"/>
-          <w:sz w:val="19"/>
-          <w:szCs w:val="19"/>
-          <w:highlight w:val="white"/>
-          <w:lang w:val="es-ES"/>
+      <w:r>
+        <w:rPr>
+          <w:rFonts w:ascii="Consolas" w:hAnsi="Consolas" w:cs="Consolas"/>
+          <w:color w:val="000000"/>
+          <w:sz w:val="19"/>
+          <w:szCs w:val="19"/>
+          <w:highlight w:val="white"/>
+          <w:lang w:val="en-US"/>
         </w:rPr>
         <w:t>{</w:t>
       </w:r>
@@ -17485,17 +17477,17 @@
           <w:sz w:val="19"/>
           <w:szCs w:val="19"/>
           <w:highlight w:val="white"/>
-          <w:lang w:val="es-ES"/>
-        </w:rPr>
-      </w:pPr>
-      <w:r>
-        <w:rPr>
-          <w:rFonts w:ascii="Consolas" w:hAnsi="Consolas" w:cs="Consolas"/>
-          <w:color w:val="A31515"/>
-          <w:sz w:val="19"/>
-          <w:szCs w:val="19"/>
-          <w:highlight w:val="white"/>
-          <w:lang w:val="es-ES"/>
+          <w:lang w:val="en-US"/>
+        </w:rPr>
+      </w:pPr>
+      <w:r>
+        <w:rPr>
+          <w:rFonts w:ascii="Consolas" w:hAnsi="Consolas" w:cs="Consolas"/>
+          <w:color w:val="A31515"/>
+          <w:sz w:val="19"/>
+          <w:szCs w:val="19"/>
+          <w:highlight w:val="white"/>
+          <w:lang w:val="en-US"/>
         </w:rPr>
         <w:tab/>
       </w:r>
@@ -17506,7 +17498,7 @@
           <w:sz w:val="19"/>
           <w:szCs w:val="19"/>
           <w:highlight w:val="white"/>
-          <w:lang w:val="es-ES"/>
+          <w:lang w:val="en-US"/>
         </w:rPr>
         <w:tab/>
       </w:r>
@@ -17517,7 +17509,7 @@
           <w:sz w:val="19"/>
           <w:szCs w:val="19"/>
           <w:highlight w:val="white"/>
-          <w:lang w:val="es-ES"/>
+          <w:lang w:val="en-US"/>
         </w:rPr>
         <w:tab/>
       </w:r>
@@ -17535,17 +17527,17 @@
           <w:sz w:val="19"/>
           <w:szCs w:val="19"/>
           <w:highlight w:val="white"/>
-          <w:lang w:val="es-ES"/>
-        </w:rPr>
-      </w:pPr>
-      <w:r>
-        <w:rPr>
-          <w:rFonts w:ascii="Consolas" w:hAnsi="Consolas" w:cs="Consolas"/>
-          <w:color w:val="A31515"/>
-          <w:sz w:val="19"/>
-          <w:szCs w:val="19"/>
-          <w:highlight w:val="white"/>
-          <w:lang w:val="es-ES"/>
+          <w:lang w:val="en-US"/>
+        </w:rPr>
+      </w:pPr>
+      <w:r>
+        <w:rPr>
+          <w:rFonts w:ascii="Consolas" w:hAnsi="Consolas" w:cs="Consolas"/>
+          <w:color w:val="A31515"/>
+          <w:sz w:val="19"/>
+          <w:szCs w:val="19"/>
+          <w:highlight w:val="white"/>
+          <w:lang w:val="en-US"/>
         </w:rPr>
         <w:tab/>
       </w:r>
@@ -17556,7 +17548,7 @@
           <w:sz w:val="19"/>
           <w:szCs w:val="19"/>
           <w:highlight w:val="white"/>
-          <w:lang w:val="es-ES"/>
+          <w:lang w:val="en-US"/>
         </w:rPr>
         <w:tab/>
       </w:r>
@@ -17567,7 +17559,7 @@
           <w:sz w:val="19"/>
           <w:szCs w:val="19"/>
           <w:highlight w:val="white"/>
-          <w:lang w:val="es-ES"/>
+          <w:lang w:val="en-US"/>
         </w:rPr>
         <w:tab/>
         <w:t xml:space="preserve">   </w:t>
@@ -17579,7 +17571,7 @@
           <w:sz w:val="19"/>
           <w:szCs w:val="19"/>
           <w:highlight w:val="white"/>
-          <w:lang w:val="es-ES"/>
+          <w:lang w:val="en-US"/>
         </w:rPr>
         <w:t>i</w:t>
       </w:r>
@@ -17590,7 +17582,7 @@
           <w:sz w:val="19"/>
           <w:szCs w:val="19"/>
           <w:highlight w:val="white"/>
-          <w:lang w:val="es-ES"/>
+          <w:lang w:val="en-US"/>
         </w:rPr>
         <w:t>--;</w:t>
       </w:r>
@@ -17608,17 +17600,17 @@
           <w:sz w:val="19"/>
           <w:szCs w:val="19"/>
           <w:highlight w:val="white"/>
-          <w:lang w:val="es-ES"/>
-        </w:rPr>
-      </w:pPr>
-      <w:r>
-        <w:rPr>
-          <w:rFonts w:ascii="Consolas" w:hAnsi="Consolas" w:cs="Consolas"/>
-          <w:color w:val="A31515"/>
-          <w:sz w:val="19"/>
-          <w:szCs w:val="19"/>
-          <w:highlight w:val="white"/>
-          <w:lang w:val="es-ES"/>
+          <w:lang w:val="en-US"/>
+        </w:rPr>
+      </w:pPr>
+      <w:r>
+        <w:rPr>
+          <w:rFonts w:ascii="Consolas" w:hAnsi="Consolas" w:cs="Consolas"/>
+          <w:color w:val="A31515"/>
+          <w:sz w:val="19"/>
+          <w:szCs w:val="19"/>
+          <w:highlight w:val="white"/>
+          <w:lang w:val="en-US"/>
         </w:rPr>
         <w:tab/>
       </w:r>
@@ -17629,7 +17621,7 @@
           <w:sz w:val="19"/>
           <w:szCs w:val="19"/>
           <w:highlight w:val="white"/>
-          <w:lang w:val="es-ES"/>
+          <w:lang w:val="en-US"/>
         </w:rPr>
         <w:tab/>
       </w:r>
@@ -17640,7 +17632,7 @@
           <w:sz w:val="19"/>
           <w:szCs w:val="19"/>
           <w:highlight w:val="white"/>
-          <w:lang w:val="es-ES"/>
+          <w:lang w:val="en-US"/>
         </w:rPr>
         <w:tab/>
       </w:r>
@@ -17658,17 +17650,17 @@
           <w:sz w:val="19"/>
           <w:szCs w:val="19"/>
           <w:highlight w:val="white"/>
-          <w:lang w:val="es-ES"/>
-        </w:rPr>
-      </w:pPr>
-      <w:r>
-        <w:rPr>
-          <w:rFonts w:ascii="Consolas" w:hAnsi="Consolas" w:cs="Consolas"/>
-          <w:color w:val="A31515"/>
-          <w:sz w:val="19"/>
-          <w:szCs w:val="19"/>
-          <w:highlight w:val="white"/>
-          <w:lang w:val="es-ES"/>
+          <w:lang w:val="en-US"/>
+        </w:rPr>
+      </w:pPr>
+      <w:r>
+        <w:rPr>
+          <w:rFonts w:ascii="Consolas" w:hAnsi="Consolas" w:cs="Consolas"/>
+          <w:color w:val="A31515"/>
+          <w:sz w:val="19"/>
+          <w:szCs w:val="19"/>
+          <w:highlight w:val="white"/>
+          <w:lang w:val="en-US"/>
         </w:rPr>
         <w:tab/>
       </w:r>
@@ -17679,7 +17671,7 @@
           <w:sz w:val="19"/>
           <w:szCs w:val="19"/>
           <w:highlight w:val="white"/>
-          <w:lang w:val="es-ES"/>
+          <w:lang w:val="en-US"/>
         </w:rPr>
         <w:tab/>
         <w:t xml:space="preserve">   </w:t>
@@ -17691,7 +17683,7 @@
           <w:sz w:val="19"/>
           <w:szCs w:val="19"/>
           <w:highlight w:val="white"/>
-          <w:lang w:val="es-ES"/>
+          <w:lang w:val="en-US"/>
         </w:rPr>
         <w:t>}</w:t>
       </w:r>
@@ -17702,7 +17694,7 @@
           <w:sz w:val="19"/>
           <w:szCs w:val="19"/>
           <w:highlight w:val="white"/>
-          <w:lang w:val="es-ES"/>
+          <w:lang w:val="en-US"/>
         </w:rPr>
         <w:tab/>
       </w:r>
@@ -17720,17 +17712,17 @@
           <w:sz w:val="19"/>
           <w:szCs w:val="19"/>
           <w:highlight w:val="white"/>
-          <w:lang w:val="es-ES"/>
-        </w:rPr>
-      </w:pPr>
-      <w:r>
-        <w:rPr>
-          <w:rFonts w:ascii="Consolas" w:hAnsi="Consolas" w:cs="Consolas"/>
-          <w:color w:val="A31515"/>
-          <w:sz w:val="19"/>
-          <w:szCs w:val="19"/>
-          <w:highlight w:val="white"/>
-          <w:lang w:val="es-ES"/>
+          <w:lang w:val="en-US"/>
+        </w:rPr>
+      </w:pPr>
+      <w:r>
+        <w:rPr>
+          <w:rFonts w:ascii="Consolas" w:hAnsi="Consolas" w:cs="Consolas"/>
+          <w:color w:val="A31515"/>
+          <w:sz w:val="19"/>
+          <w:szCs w:val="19"/>
+          <w:highlight w:val="white"/>
+          <w:lang w:val="en-US"/>
         </w:rPr>
         <w:tab/>
       </w:r>
@@ -17741,7 +17733,7 @@
           <w:sz w:val="19"/>
           <w:szCs w:val="19"/>
           <w:highlight w:val="white"/>
-          <w:lang w:val="es-ES"/>
+          <w:lang w:val="en-US"/>
         </w:rPr>
         <w:tab/>
       </w:r>
@@ -18377,8 +18369,6 @@
           </wp:inline>
         </w:drawing>
       </w:r>
-      <w:bookmarkStart w:id="0" w:name="_GoBack"/>
-      <w:bookmarkEnd w:id="0"/>
     </w:p>
     <w:p>
       <w:pPr>
@@ -19567,7 +19557,7 @@
 </file>
 
 <file path=customXml/itemProps1.xml><?xml version="1.0" encoding="utf-8"?>
-<ds:datastoreItem xmlns:ds="http://schemas.openxmlformats.org/officeDocument/2006/customXml" ds:itemID="{8A3DCD8B-B3C4-4B9F-BDBC-58A07FF25F3D}">
+<ds:datastoreItem xmlns:ds="http://schemas.openxmlformats.org/officeDocument/2006/customXml" ds:itemID="{B9B79A7D-CABB-4B28-9F07-E39B9639E2A2}">
   <ds:schemaRefs>
     <ds:schemaRef ds:uri="http://schemas.openxmlformats.org/officeDocument/2006/bibliography"/>
   </ds:schemaRefs>

</xml_diff>